<commit_message>
Contestando mas comentarios / simulacion mapas dinamicos
</commit_message>
<xml_diff>
--- a/Cover-letter.docx
+++ b/Cover-letter.docx
@@ -436,10 +436,7 @@
         <w:t>(Barreiro J. et al, An open-system quantum simulator with trapped ions, 2011).</w:t>
       </w:r>
     </w:p>
-    <w:p>
-      <w:bookmarkStart w:id="0" w:name="_GoBack"/>
-      <w:bookmarkEnd w:id="0"/>
-    </w:p>
+    <w:p/>
     <w:p>
       <w:r>
         <w:t>Moreover, we extend the algorithm to encompass Pauli channels dependent on a</w:t>
@@ -508,6 +505,46 @@
     </w:p>
     <w:p/>
     <w:p>
+      <w:bookmarkStart w:id="0" w:name="_GoBack"/>
+      <w:r>
+        <w:t xml:space="preserve">All relevant data and codes to replicate the results can be found in the following public </w:t>
+      </w:r>
+      <w:proofErr w:type="gramStart"/>
+      <w:r>
+        <w:t xml:space="preserve">repository  </w:t>
+      </w:r>
+      <w:proofErr w:type="gramEnd"/>
+      <w:r>
+        <w:fldChar w:fldCharType="begin"/>
+      </w:r>
+      <w:r>
+        <w:instrText xml:space="preserve"> HYPERLINK "</w:instrText>
+      </w:r>
+      <w:r>
+        <w:instrText>https://github.com/tbasile/Quantum-simulation-of-Pauli-Channels.git</w:instrText>
+      </w:r>
+      <w:r>
+        <w:instrText xml:space="preserve">" </w:instrText>
+      </w:r>
+      <w:r>
+        <w:fldChar w:fldCharType="separate"/>
+      </w:r>
+      <w:r>
+        <w:rPr>
+          <w:rStyle w:val="Hipervnculo"/>
+        </w:rPr>
+        <w:t>https://github.com/tbasile/Quantum-simulation-of-Pauli-Channels.git</w:t>
+      </w:r>
+      <w:r>
+        <w:fldChar w:fldCharType="end"/>
+      </w:r>
+      <w:r>
+        <w:t xml:space="preserve"> .</w:t>
+      </w:r>
+    </w:p>
+    <w:bookmarkEnd w:id="0"/>
+    <w:p/>
+    <w:p>
       <w:r>
         <w:t>We declare the manuscript’s originality and exclusivity for publication. In</w:t>
       </w:r>
@@ -583,17 +620,231 @@
       </w:r>
       <w:proofErr w:type="gramEnd"/>
       <w:r>
-        <w:t xml:space="preserve"> this manuscript. Furthermore, the named authors have no conflicts of</w:t>
-      </w:r>
-    </w:p>
-    <w:p>
-      <w:proofErr w:type="gramStart"/>
-      <w:r>
-        <w:t>interest</w:t>
-      </w:r>
-      <w:proofErr w:type="gramEnd"/>
-      <w:r>
-        <w:t xml:space="preserve"> to disclose.</w:t>
+        <w:t xml:space="preserve"> this manuscript. </w:t>
+      </w:r>
+      <w:r>
+        <w:t>The authors have declared that no competing inter</w:t>
+      </w:r>
+      <w:r>
+        <w:t>ests exist</w:t>
+      </w:r>
+      <w:r>
+        <w:t>.</w:t>
+      </w:r>
+    </w:p>
+    <w:p/>
+    <w:p>
+      <w:proofErr w:type="spellStart"/>
+      <w:r>
+        <w:rPr>
+          <w:lang w:val="es-ES"/>
+        </w:rPr>
+        <w:t>Both</w:t>
+      </w:r>
+      <w:proofErr w:type="spellEnd"/>
+      <w:r>
+        <w:rPr>
+          <w:lang w:val="es-ES"/>
+        </w:rPr>
+        <w:t xml:space="preserve"> </w:t>
+      </w:r>
+      <w:proofErr w:type="spellStart"/>
+      <w:r>
+        <w:rPr>
+          <w:lang w:val="es-ES"/>
+        </w:rPr>
+        <w:t>authors</w:t>
+      </w:r>
+      <w:proofErr w:type="spellEnd"/>
+      <w:r>
+        <w:rPr>
+          <w:lang w:val="es-ES"/>
+        </w:rPr>
+        <w:t xml:space="preserve"> </w:t>
+      </w:r>
+      <w:proofErr w:type="spellStart"/>
+      <w:r>
+        <w:rPr>
+          <w:lang w:val="es-ES"/>
+        </w:rPr>
+        <w:t>received</w:t>
+      </w:r>
+      <w:proofErr w:type="spellEnd"/>
+      <w:r>
+        <w:rPr>
+          <w:lang w:val="es-ES"/>
+        </w:rPr>
+        <w:t xml:space="preserve"> </w:t>
+      </w:r>
+      <w:proofErr w:type="spellStart"/>
+      <w:r>
+        <w:rPr>
+          <w:lang w:val="es-ES"/>
+        </w:rPr>
+        <w:t>support</w:t>
+      </w:r>
+      <w:proofErr w:type="spellEnd"/>
+      <w:r>
+        <w:rPr>
+          <w:lang w:val="es-ES"/>
+        </w:rPr>
+        <w:t xml:space="preserve"> </w:t>
+      </w:r>
+      <w:proofErr w:type="spellStart"/>
+      <w:r>
+        <w:rPr>
+          <w:lang w:val="es-ES"/>
+        </w:rPr>
+        <w:t>from</w:t>
+      </w:r>
+      <w:proofErr w:type="spellEnd"/>
+      <w:r>
+        <w:rPr>
+          <w:lang w:val="es-ES"/>
+        </w:rPr>
+        <w:t xml:space="preserve"> </w:t>
+      </w:r>
+      <w:proofErr w:type="spellStart"/>
+      <w:r>
+        <w:rPr>
+          <w:lang w:val="es-ES"/>
+        </w:rPr>
+        <w:t>projects</w:t>
+      </w:r>
+      <w:proofErr w:type="spellEnd"/>
+      <w:r>
+        <w:rPr>
+          <w:lang w:val="es-ES"/>
+        </w:rPr>
+        <w:t xml:space="preserve"> </w:t>
+      </w:r>
+      <w:proofErr w:type="spellStart"/>
+      <w:r>
+        <w:rPr>
+          <w:lang w:val="es-ES"/>
+        </w:rPr>
+        <w:t>CONA</w:t>
+      </w:r>
+      <w:r>
+        <w:rPr>
+          <w:lang w:val="es-ES"/>
+        </w:rPr>
+        <w:t>H</w:t>
+      </w:r>
+      <w:r>
+        <w:rPr>
+          <w:lang w:val="es-ES"/>
+        </w:rPr>
+        <w:t>CyT</w:t>
+      </w:r>
+      <w:proofErr w:type="spellEnd"/>
+      <w:r>
+        <w:rPr>
+          <w:lang w:val="es-ES"/>
+        </w:rPr>
+        <w:t xml:space="preserve">  (</w:t>
+      </w:r>
+      <w:r>
+        <w:rPr>
+          <w:lang w:val="es-ES"/>
+        </w:rPr>
+        <w:t>Consejo Nacional de Humanidades, Ciencias y Tecnologías</w:t>
+      </w:r>
+      <w:r>
+        <w:rPr>
+          <w:lang w:val="es-ES"/>
+        </w:rPr>
+        <w:t xml:space="preserve"> </w:t>
+      </w:r>
+      <w:r>
+        <w:rPr>
+          <w:lang w:val="es-ES"/>
+        </w:rPr>
+        <w:t>https://dgapa.unam.mx/index.php/impulso-a-la-investigacion/papiit</w:t>
+      </w:r>
+      <w:r>
+        <w:rPr>
+          <w:lang w:val="es-ES"/>
+        </w:rPr>
+        <w:t>)</w:t>
+      </w:r>
+      <w:r>
+        <w:rPr>
+          <w:lang w:val="es-ES"/>
+        </w:rPr>
+        <w:t xml:space="preserve"> 285754, and UNAM-PAPIIT </w:t>
+      </w:r>
+      <w:r>
+        <w:rPr>
+          <w:lang w:val="es-ES"/>
+        </w:rPr>
+        <w:t xml:space="preserve"> (Universidad Nacional Autónoma de M</w:t>
+      </w:r>
+      <w:r>
+        <w:rPr>
+          <w:lang w:val="es-ES"/>
+        </w:rPr>
+        <w:t xml:space="preserve">éxico - </w:t>
+      </w:r>
+      <w:r>
+        <w:rPr>
+          <w:lang w:val="es-ES"/>
+        </w:rPr>
+        <w:t>Programa de Apoyo a Proyectos de Investigación e Innovación Tecnológica</w:t>
+      </w:r>
+      <w:r>
+        <w:rPr>
+          <w:lang w:val="es-ES"/>
+        </w:rPr>
+        <w:t xml:space="preserve"> </w:t>
+      </w:r>
+      <w:r>
+        <w:rPr>
+          <w:lang w:val="es-ES"/>
+        </w:rPr>
+        <w:t>https://conahcyt.mx/</w:t>
+      </w:r>
+      <w:r>
+        <w:rPr>
+          <w:lang w:val="es-ES"/>
+        </w:rPr>
+        <w:t>)</w:t>
+      </w:r>
+      <w:r>
+        <w:rPr>
+          <w:lang w:val="es-ES"/>
+        </w:rPr>
+        <w:t xml:space="preserve"> </w:t>
+      </w:r>
+      <w:r>
+        <w:rPr>
+          <w:lang w:val="es-ES"/>
+        </w:rPr>
+        <w:t>IG101421.</w:t>
+      </w:r>
+      <w:r>
+        <w:rPr>
+          <w:lang w:val="es-ES"/>
+        </w:rPr>
+        <w:t xml:space="preserve"> </w:t>
+      </w:r>
+      <w:r>
+        <w:t>The funde</w:t>
+      </w:r>
+      <w:r>
+        <w:t xml:space="preserve">rs had no role in study design, </w:t>
+      </w:r>
+      <w:r>
+        <w:t>data collection and analysis, decisio</w:t>
+      </w:r>
+      <w:r>
+        <w:t xml:space="preserve">n to publish, or preparation of </w:t>
+      </w:r>
+      <w:r>
+        <w:t>the manuscript</w:t>
+      </w:r>
+      <w:r>
+        <w:t>.</w:t>
       </w:r>
     </w:p>
     <w:p/>
@@ -988,7 +1239,6 @@
     <w:name w:val="Hyperlink"/>
     <w:basedOn w:val="Fuentedeprrafopredeter"/>
     <w:uiPriority w:val="99"/>
-    <w:semiHidden/>
     <w:unhideWhenUsed/>
     <w:rsid w:val="00054B9F"/>
     <w:rPr>
@@ -1206,7 +1456,6 @@
     <w:name w:val="Hyperlink"/>
     <w:basedOn w:val="Fuentedeprrafopredeter"/>
     <w:uiPriority w:val="99"/>
-    <w:semiHidden/>
     <w:unhideWhenUsed/>
     <w:rsid w:val="00054B9F"/>
     <w:rPr>

</xml_diff>